<commit_message>
Update dokumentasi m fadlika
</commit_message>
<xml_diff>
--- a/dokumentasi/Dokumentasi _M _Fadlika.docx
+++ b/dokumentasi/Dokumentasi _M _Fadlika.docx
@@ -5,17 +5,267 @@
     <w:p>
       <w:pPr>
         <w:rPr>
+          <w:b/>
+          <w:bCs/>
           <w:lang w:val="en-US"/>
         </w:rPr>
       </w:pPr>
       <w:proofErr w:type="spellStart"/>
       <w:r>
         <w:rPr>
+          <w:b/>
+          <w:bCs/>
+          <w:sz w:val="32"/>
+          <w:szCs w:val="32"/>
           <w:lang w:val="en-US"/>
         </w:rPr>
         <w:t>Dokumentasi</w:t>
       </w:r>
       <w:proofErr w:type="spellEnd"/>
+      <w:r>
+        <w:rPr>
+          <w:b/>
+          <w:bCs/>
+          <w:lang w:val="en-US"/>
+        </w:rPr>
+        <w:br/>
+      </w:r>
+    </w:p>
+    <w:p>
+      <w:pPr>
+        <w:rPr>
+          <w:noProof/>
+          <w:lang w:val="en-US"/>
+        </w:rPr>
+      </w:pPr>
+      <w:r>
+        <w:rPr>
+          <w:noProof/>
+          <w:lang w:val="en-US"/>
+        </w:rPr>
+        <w:drawing>
+          <wp:inline distT="0" distB="0" distL="0" distR="0" wp14:anchorId="0E805FDC" wp14:editId="22777FC0">
+            <wp:extent cx="1943439" cy="4206240"/>
+            <wp:effectExtent l="0" t="0" r="0" b="0"/>
+            <wp:docPr id="1937596153" name="Picture 5" descr="A white background with black and white clouds&#10;&#10;AI-generated content may be incorrect."/>
+            <wp:cNvGraphicFramePr>
+              <a:graphicFrameLocks xmlns:a="http://schemas.openxmlformats.org/drawingml/2006/main" noChangeAspect="1"/>
+            </wp:cNvGraphicFramePr>
+            <a:graphic xmlns:a="http://schemas.openxmlformats.org/drawingml/2006/main">
+              <a:graphicData uri="http://schemas.openxmlformats.org/drawingml/2006/picture">
+                <pic:pic xmlns:pic="http://schemas.openxmlformats.org/drawingml/2006/picture">
+                  <pic:nvPicPr>
+                    <pic:cNvPr id="1937596153" name="Picture 5" descr="A white background with black and white clouds&#10;&#10;AI-generated content may be incorrect."/>
+                    <pic:cNvPicPr/>
+                  </pic:nvPicPr>
+                  <pic:blipFill>
+                    <a:blip r:embed="rId4" cstate="print">
+                      <a:extLst>
+                        <a:ext uri="{28A0092B-C50C-407E-A947-70E740481C1C}">
+                          <a14:useLocalDpi xmlns:a14="http://schemas.microsoft.com/office/drawing/2010/main" val="0"/>
+                        </a:ext>
+                      </a:extLst>
+                    </a:blip>
+                    <a:stretch>
+                      <a:fillRect/>
+                    </a:stretch>
+                  </pic:blipFill>
+                  <pic:spPr>
+                    <a:xfrm>
+                      <a:off x="0" y="0"/>
+                      <a:ext cx="1948678" cy="4217579"/>
+                    </a:xfrm>
+                    <a:prstGeom prst="rect">
+                      <a:avLst/>
+                    </a:prstGeom>
+                  </pic:spPr>
+                </pic:pic>
+              </a:graphicData>
+            </a:graphic>
+          </wp:inline>
+        </w:drawing>
+      </w:r>
+      <w:r>
+        <w:rPr>
+          <w:noProof/>
+          <w:lang w:val="en-US"/>
+        </w:rPr>
+        <w:t xml:space="preserve"> </w:t>
+      </w:r>
+      <w:r>
+        <w:rPr>
+          <w:noProof/>
+          <w:lang w:val="en-US"/>
+        </w:rPr>
+        <w:drawing>
+          <wp:inline distT="0" distB="0" distL="0" distR="0" wp14:anchorId="4028473E" wp14:editId="3F93C19D">
+            <wp:extent cx="1943100" cy="4205508"/>
+            <wp:effectExtent l="0" t="0" r="0" b="0"/>
+            <wp:docPr id="1807171695" name="Picture 4" descr="A screenshot of a chat&#10;&#10;AI-generated content may be incorrect."/>
+            <wp:cNvGraphicFramePr>
+              <a:graphicFrameLocks xmlns:a="http://schemas.openxmlformats.org/drawingml/2006/main" noChangeAspect="1"/>
+            </wp:cNvGraphicFramePr>
+            <a:graphic xmlns:a="http://schemas.openxmlformats.org/drawingml/2006/main">
+              <a:graphicData uri="http://schemas.openxmlformats.org/drawingml/2006/picture">
+                <pic:pic xmlns:pic="http://schemas.openxmlformats.org/drawingml/2006/picture">
+                  <pic:nvPicPr>
+                    <pic:cNvPr id="1807171695" name="Picture 4" descr="A screenshot of a chat&#10;&#10;AI-generated content may be incorrect."/>
+                    <pic:cNvPicPr/>
+                  </pic:nvPicPr>
+                  <pic:blipFill>
+                    <a:blip r:embed="rId5" cstate="print">
+                      <a:extLst>
+                        <a:ext uri="{28A0092B-C50C-407E-A947-70E740481C1C}">
+                          <a14:useLocalDpi xmlns:a14="http://schemas.microsoft.com/office/drawing/2010/main" val="0"/>
+                        </a:ext>
+                      </a:extLst>
+                    </a:blip>
+                    <a:stretch>
+                      <a:fillRect/>
+                    </a:stretch>
+                  </pic:blipFill>
+                  <pic:spPr>
+                    <a:xfrm>
+                      <a:off x="0" y="0"/>
+                      <a:ext cx="1960944" cy="4244129"/>
+                    </a:xfrm>
+                    <a:prstGeom prst="rect">
+                      <a:avLst/>
+                    </a:prstGeom>
+                  </pic:spPr>
+                </pic:pic>
+              </a:graphicData>
+            </a:graphic>
+          </wp:inline>
+        </w:drawing>
+      </w:r>
+      <w:r>
+        <w:rPr>
+          <w:noProof/>
+          <w:lang w:val="en-US"/>
+        </w:rPr>
+        <w:t xml:space="preserve"> </w:t>
+      </w:r>
+      <w:r>
+        <w:rPr>
+          <w:noProof/>
+          <w:lang w:val="en-US"/>
+        </w:rPr>
+        <w:drawing>
+          <wp:inline distT="0" distB="0" distL="0" distR="0" wp14:anchorId="14D320D3" wp14:editId="3A2BDB95">
+            <wp:extent cx="1943100" cy="4205510"/>
+            <wp:effectExtent l="0" t="0" r="0" b="0"/>
+            <wp:docPr id="1066095447" name="Picture 3" descr="A screenshot of a chat&#10;&#10;AI-generated content may be incorrect."/>
+            <wp:cNvGraphicFramePr>
+              <a:graphicFrameLocks xmlns:a="http://schemas.openxmlformats.org/drawingml/2006/main" noChangeAspect="1"/>
+            </wp:cNvGraphicFramePr>
+            <a:graphic xmlns:a="http://schemas.openxmlformats.org/drawingml/2006/main">
+              <a:graphicData uri="http://schemas.openxmlformats.org/drawingml/2006/picture">
+                <pic:pic xmlns:pic="http://schemas.openxmlformats.org/drawingml/2006/picture">
+                  <pic:nvPicPr>
+                    <pic:cNvPr id="1066095447" name="Picture 3" descr="A screenshot of a chat&#10;&#10;AI-generated content may be incorrect."/>
+                    <pic:cNvPicPr/>
+                  </pic:nvPicPr>
+                  <pic:blipFill>
+                    <a:blip r:embed="rId6" cstate="print">
+                      <a:extLst>
+                        <a:ext uri="{28A0092B-C50C-407E-A947-70E740481C1C}">
+                          <a14:useLocalDpi xmlns:a14="http://schemas.microsoft.com/office/drawing/2010/main" val="0"/>
+                        </a:ext>
+                      </a:extLst>
+                    </a:blip>
+                    <a:stretch>
+                      <a:fillRect/>
+                    </a:stretch>
+                  </pic:blipFill>
+                  <pic:spPr>
+                    <a:xfrm>
+                      <a:off x="0" y="0"/>
+                      <a:ext cx="1976377" cy="4277533"/>
+                    </a:xfrm>
+                    <a:prstGeom prst="rect">
+                      <a:avLst/>
+                    </a:prstGeom>
+                  </pic:spPr>
+                </pic:pic>
+              </a:graphicData>
+            </a:graphic>
+          </wp:inline>
+        </w:drawing>
+      </w:r>
+    </w:p>
+    <w:p>
+      <w:pPr>
+        <w:rPr>
+          <w:noProof/>
+          <w:lang w:val="en-US"/>
+        </w:rPr>
+      </w:pPr>
+    </w:p>
+    <w:p>
+      <w:pPr>
+        <w:rPr>
+          <w:noProof/>
+          <w:lang w:val="en-US"/>
+        </w:rPr>
+      </w:pPr>
+      <w:r>
+        <w:rPr>
+          <w:noProof/>
+          <w:lang w:val="en-US"/>
+        </w:rPr>
+        <w:t xml:space="preserve">Homescreen langsung menampilkan </w:t>
+      </w:r>
+      <w:r>
+        <w:rPr>
+          <w:noProof/>
+          <w:lang w:val="en-US"/>
+        </w:rPr>
+        <w:t xml:space="preserve">layar chat, user hanya perlu mengklik </w:t>
+      </w:r>
+      <w:r>
+        <w:rPr>
+          <w:noProof/>
+          <w:lang w:val="en-US"/>
+        </w:rPr>
+        <w:t xml:space="preserve">pada text input yang berisi tulisan “Ketik pesan…” kemudian keyboard akan muncul dan user </w:t>
+      </w:r>
+      <w:r>
+        <w:rPr>
+          <w:noProof/>
+          <w:lang w:val="en-US"/>
+        </w:rPr>
+        <w:t>mengetikkan pesan yang kemudian dikirim dengan menekan button kirim.</w:t>
+      </w:r>
+    </w:p>
+    <w:p>
+      <w:pPr>
+        <w:rPr>
+          <w:noProof/>
+          <w:lang w:val="en-US"/>
+        </w:rPr>
+      </w:pPr>
+      <w:r>
+        <w:rPr>
+          <w:noProof/>
+          <w:lang w:val="en-US"/>
+        </w:rPr>
+        <w:t xml:space="preserve">Setelah user mengirim pesan maka apps akan melanjutkan pesan ke API Gemini untuk kemudian </w:t>
+      </w:r>
+      <w:r>
+        <w:rPr>
+          <w:noProof/>
+          <w:lang w:val="en-US"/>
+        </w:rPr>
+        <w:t>membalas pesan menggunakan respon dari API Gemini</w:t>
+      </w:r>
+    </w:p>
+    <w:p>
+      <w:pPr>
+        <w:rPr>
+          <w:lang w:val="en-US"/>
+        </w:rPr>
+      </w:pPr>
     </w:p>
     <w:sectPr>
       <w:pgSz w:w="12240" w:h="15840"/>

</xml_diff>

<commit_message>
bug fix di prompt
</commit_message>
<xml_diff>
--- a/dokumentasi/Dokumentasi _M _Fadlika.docx
+++ b/dokumentasi/Dokumentasi _M _Fadlika.docx
@@ -266,6 +266,225 @@
           <w:lang w:val="en-US"/>
         </w:rPr>
       </w:pPr>
+      <w:r>
+        <w:rPr>
+          <w:noProof/>
+          <w:lang w:val="en-US"/>
+        </w:rPr>
+        <w:lastRenderedPageBreak/>
+        <w:drawing>
+          <wp:inline distT="0" distB="0" distL="0" distR="0" wp14:anchorId="6264BB63" wp14:editId="18C4898B">
+            <wp:extent cx="2017663" cy="4366886"/>
+            <wp:effectExtent l="0" t="0" r="1905" b="2540"/>
+            <wp:docPr id="2047138168" name="Picture 2" descr="A screenshot of a cell phone&#10;&#10;AI-generated content may be incorrect."/>
+            <wp:cNvGraphicFramePr>
+              <a:graphicFrameLocks xmlns:a="http://schemas.openxmlformats.org/drawingml/2006/main" noChangeAspect="1"/>
+            </wp:cNvGraphicFramePr>
+            <a:graphic xmlns:a="http://schemas.openxmlformats.org/drawingml/2006/main">
+              <a:graphicData uri="http://schemas.openxmlformats.org/drawingml/2006/picture">
+                <pic:pic xmlns:pic="http://schemas.openxmlformats.org/drawingml/2006/picture">
+                  <pic:nvPicPr>
+                    <pic:cNvPr id="2047138168" name="Picture 2" descr="A screenshot of a cell phone&#10;&#10;AI-generated content may be incorrect."/>
+                    <pic:cNvPicPr/>
+                  </pic:nvPicPr>
+                  <pic:blipFill>
+                    <a:blip r:embed="rId7" cstate="print">
+                      <a:extLst>
+                        <a:ext uri="{28A0092B-C50C-407E-A947-70E740481C1C}">
+                          <a14:useLocalDpi xmlns:a14="http://schemas.microsoft.com/office/drawing/2010/main" val="0"/>
+                        </a:ext>
+                      </a:extLst>
+                    </a:blip>
+                    <a:stretch>
+                      <a:fillRect/>
+                    </a:stretch>
+                  </pic:blipFill>
+                  <pic:spPr>
+                    <a:xfrm>
+                      <a:off x="0" y="0"/>
+                      <a:ext cx="2024943" cy="4382643"/>
+                    </a:xfrm>
+                    <a:prstGeom prst="rect">
+                      <a:avLst/>
+                    </a:prstGeom>
+                  </pic:spPr>
+                </pic:pic>
+              </a:graphicData>
+            </a:graphic>
+          </wp:inline>
+        </w:drawing>
+      </w:r>
+      <w:r>
+        <w:rPr>
+          <w:lang w:val="en-US"/>
+        </w:rPr>
+        <w:t xml:space="preserve"> </w:t>
+      </w:r>
+      <w:r>
+        <w:rPr>
+          <w:noProof/>
+          <w:lang w:val="en-US"/>
+        </w:rPr>
+        <w:drawing>
+          <wp:inline distT="0" distB="0" distL="0" distR="0" wp14:anchorId="0E43D2F1" wp14:editId="32BD070F">
+            <wp:extent cx="2005235" cy="4339988"/>
+            <wp:effectExtent l="0" t="0" r="1905" b="3810"/>
+            <wp:docPr id="1292841732" name="Picture 1" descr="A screenshot of a phone&#10;&#10;AI-generated content may be incorrect."/>
+            <wp:cNvGraphicFramePr>
+              <a:graphicFrameLocks xmlns:a="http://schemas.openxmlformats.org/drawingml/2006/main" noChangeAspect="1"/>
+            </wp:cNvGraphicFramePr>
+            <a:graphic xmlns:a="http://schemas.openxmlformats.org/drawingml/2006/main">
+              <a:graphicData uri="http://schemas.openxmlformats.org/drawingml/2006/picture">
+                <pic:pic xmlns:pic="http://schemas.openxmlformats.org/drawingml/2006/picture">
+                  <pic:nvPicPr>
+                    <pic:cNvPr id="1292841732" name="Picture 1" descr="A screenshot of a phone&#10;&#10;AI-generated content may be incorrect."/>
+                    <pic:cNvPicPr/>
+                  </pic:nvPicPr>
+                  <pic:blipFill>
+                    <a:blip r:embed="rId8" cstate="print">
+                      <a:extLst>
+                        <a:ext uri="{28A0092B-C50C-407E-A947-70E740481C1C}">
+                          <a14:useLocalDpi xmlns:a14="http://schemas.microsoft.com/office/drawing/2010/main" val="0"/>
+                        </a:ext>
+                      </a:extLst>
+                    </a:blip>
+                    <a:stretch>
+                      <a:fillRect/>
+                    </a:stretch>
+                  </pic:blipFill>
+                  <pic:spPr>
+                    <a:xfrm>
+                      <a:off x="0" y="0"/>
+                      <a:ext cx="2019716" cy="4371329"/>
+                    </a:xfrm>
+                    <a:prstGeom prst="rect">
+                      <a:avLst/>
+                    </a:prstGeom>
+                  </pic:spPr>
+                </pic:pic>
+              </a:graphicData>
+            </a:graphic>
+          </wp:inline>
+        </w:drawing>
+      </w:r>
+    </w:p>
+    <w:p>
+      <w:pPr>
+        <w:rPr>
+          <w:lang w:val="en-US"/>
+        </w:rPr>
+      </w:pPr>
+    </w:p>
+    <w:p>
+      <w:pPr>
+        <w:rPr>
+          <w:lang w:val="en-US"/>
+        </w:rPr>
+      </w:pPr>
+      <w:r>
+        <w:rPr>
+          <w:lang w:val="en-US"/>
+        </w:rPr>
+        <w:t xml:space="preserve">Ketika user </w:t>
+      </w:r>
+      <w:proofErr w:type="spellStart"/>
+      <w:r>
+        <w:rPr>
+          <w:lang w:val="en-US"/>
+        </w:rPr>
+        <w:t>meminta</w:t>
+      </w:r>
+      <w:proofErr w:type="spellEnd"/>
+      <w:r>
+        <w:rPr>
+          <w:lang w:val="en-US"/>
+        </w:rPr>
+        <w:t xml:space="preserve"> </w:t>
+      </w:r>
+      <w:proofErr w:type="spellStart"/>
+      <w:r>
+        <w:rPr>
+          <w:lang w:val="en-US"/>
+        </w:rPr>
+        <w:t>dibuatkan</w:t>
+      </w:r>
+      <w:proofErr w:type="spellEnd"/>
+      <w:r>
+        <w:rPr>
+          <w:lang w:val="en-US"/>
+        </w:rPr>
+        <w:t xml:space="preserve"> </w:t>
+      </w:r>
+      <w:proofErr w:type="spellStart"/>
+      <w:r>
+        <w:rPr>
+          <w:lang w:val="en-US"/>
+        </w:rPr>
+        <w:t>jadwal</w:t>
+      </w:r>
+      <w:proofErr w:type="spellEnd"/>
+      <w:r>
+        <w:rPr>
+          <w:lang w:val="en-US"/>
+        </w:rPr>
+        <w:t xml:space="preserve"> gym, </w:t>
+      </w:r>
+      <w:proofErr w:type="spellStart"/>
+      <w:r>
+        <w:rPr>
+          <w:lang w:val="en-US"/>
+        </w:rPr>
+        <w:t>maka</w:t>
+      </w:r>
+      <w:proofErr w:type="spellEnd"/>
+      <w:r>
+        <w:rPr>
+          <w:lang w:val="en-US"/>
+        </w:rPr>
+        <w:t xml:space="preserve"> </w:t>
+      </w:r>
+      <w:proofErr w:type="spellStart"/>
+      <w:r>
+        <w:rPr>
+          <w:lang w:val="en-US"/>
+        </w:rPr>
+        <w:t xml:space="preserve">aka </w:t>
+      </w:r>
+      <w:proofErr w:type="spellEnd"/>
+      <w:r>
+        <w:rPr>
+          <w:lang w:val="en-US"/>
+        </w:rPr>
+        <w:t xml:space="preserve">nada di </w:t>
+      </w:r>
+      <w:proofErr w:type="spellStart"/>
+      <w:r>
+        <w:rPr>
+          <w:lang w:val="en-US"/>
+        </w:rPr>
+        <w:t>riwayat</w:t>
+      </w:r>
+      <w:proofErr w:type="spellEnd"/>
+      <w:r>
+        <w:rPr>
+          <w:lang w:val="en-US"/>
+        </w:rPr>
+        <w:t xml:space="preserve"> </w:t>
+      </w:r>
+      <w:proofErr w:type="spellStart"/>
+      <w:r>
+        <w:rPr>
+          <w:lang w:val="en-US"/>
+        </w:rPr>
+        <w:t>jadwal</w:t>
+      </w:r>
+      <w:proofErr w:type="spellEnd"/>
+      <w:r>
+        <w:rPr>
+          <w:lang w:val="en-US"/>
+        </w:rPr>
+        <w:t xml:space="preserve"> gymnya.</w:t>
+      </w:r>
     </w:p>
     <w:sectPr>
       <w:pgSz w:w="12240" w:h="15840"/>

</xml_diff>